<commit_message>
1、周报 2、c++ effective 3、opengl advance glsl
</commit_message>
<xml_diff>
--- a/C++/Effective_C++_Note.docx
+++ b/C++/Effective_C++_Note.docx
@@ -376,6 +376,8 @@
           <w:rFonts w:hint="eastAsia"/>
           <w:b/>
           <w:bCs/>
+          <w:sz w:val="28"/>
+          <w:szCs w:val="28"/>
           <w:lang w:val="en-US" w:eastAsia="zh-CN"/>
         </w:rPr>
       </w:pPr>
@@ -384,6 +386,8 @@
           <w:rFonts w:hint="eastAsia"/>
           <w:b/>
           <w:bCs/>
+          <w:sz w:val="28"/>
+          <w:szCs w:val="28"/>
           <w:lang w:val="en-US" w:eastAsia="zh-CN"/>
         </w:rPr>
         <w:t>基础</w:t>
@@ -482,6 +486,8 @@
         </w:rPr>
         <w:t>public:</w:t>
       </w:r>
+      <w:bookmarkStart w:id="0" w:name="_GoBack"/>
+      <w:bookmarkEnd w:id="0"/>
     </w:p>
     <w:p>
       <w:pPr>
@@ -786,6 +792,8 @@
           <w:rFonts w:hint="eastAsia"/>
           <w:b/>
           <w:bCs/>
+          <w:sz w:val="28"/>
+          <w:szCs w:val="28"/>
           <w:lang w:val="en-US" w:eastAsia="zh-CN"/>
         </w:rPr>
       </w:pPr>
@@ -794,9 +802,11 @@
           <w:rFonts w:hint="eastAsia"/>
           <w:b/>
           <w:bCs/>
-          <w:lang w:val="en-US" w:eastAsia="zh-CN"/>
-        </w:rPr>
-        <w:t>条款01：视C++为一个语言联邦</w:t>
+          <w:sz w:val="28"/>
+          <w:szCs w:val="28"/>
+          <w:lang w:val="en-US" w:eastAsia="zh-CN"/>
+        </w:rPr>
+        <w:t>条款01:视C++为一个语言联邦</w:t>
       </w:r>
     </w:p>
     <w:p>
@@ -970,6 +980,7 @@
     <w:p>
       <w:pPr>
         <w:numPr>
+          <w:ilvl w:val="0"/>
           <w:numId w:val="0"/>
         </w:numPr>
         <w:ind w:firstLine="420" w:firstLineChars="200"/>
@@ -1063,6 +1074,8 @@
           <w:rFonts w:hint="eastAsia"/>
           <w:b/>
           <w:bCs/>
+          <w:sz w:val="28"/>
+          <w:szCs w:val="28"/>
           <w:lang w:val="en-US" w:eastAsia="zh-CN"/>
         </w:rPr>
       </w:pPr>
@@ -1071,6 +1084,8 @@
           <w:rFonts w:hint="eastAsia"/>
           <w:b/>
           <w:bCs/>
+          <w:sz w:val="28"/>
+          <w:szCs w:val="28"/>
           <w:lang w:val="en-US" w:eastAsia="zh-CN"/>
         </w:rPr>
         <w:t>条款02:尽量以const、enum、inline替换#define</w:t>
@@ -1149,6 +1164,7 @@
     <w:p>
       <w:pPr>
         <w:numPr>
+          <w:ilvl w:val="0"/>
           <w:numId w:val="0"/>
         </w:numPr>
         <w:rPr>
@@ -1882,6 +1898,7 @@
     <w:p>
       <w:pPr>
         <w:numPr>
+          <w:ilvl w:val="0"/>
           <w:numId w:val="0"/>
         </w:numPr>
         <w:ind w:leftChars="0"/>
@@ -1984,6 +2001,7 @@
           <w:numId w:val="0"/>
         </w:numPr>
         <w:ind w:leftChars="0"/>
+        <w:outlineLvl w:val="0"/>
         <w:rPr>
           <w:rFonts w:hint="eastAsia"/>
           <w:b/>
@@ -2033,6 +2051,30 @@
         </w:numPr>
         <w:ind w:leftChars="0"/>
         <w:rPr>
+          <w:rFonts w:hint="eastAsia"/>
+          <w:b w:val="0"/>
+          <w:bCs w:val="0"/>
+          <w:lang w:val="en-US" w:eastAsia="zh-CN"/>
+        </w:rPr>
+      </w:pPr>
+      <w:r>
+        <w:rPr>
+          <w:rFonts w:hint="eastAsia"/>
+          <w:b w:val="0"/>
+          <w:bCs w:val="0"/>
+          <w:lang w:val="en-US" w:eastAsia="zh-CN"/>
+        </w:rPr>
+        <w:t>初始化列表进行初始化时，总是以成员声明次序被初始化，即使它们在初始化列表中处于不同的次序。</w:t>
+      </w:r>
+    </w:p>
+    <w:p>
+      <w:pPr>
+        <w:numPr>
+          <w:ilvl w:val="0"/>
+          <w:numId w:val="5"/>
+        </w:numPr>
+        <w:ind w:left="420" w:leftChars="0" w:hanging="420" w:firstLineChars="0"/>
+        <w:rPr>
           <w:rFonts w:hint="default"/>
           <w:b w:val="0"/>
           <w:bCs w:val="0"/>
@@ -2046,10 +2088,535 @@
           <w:bCs w:val="0"/>
           <w:lang w:val="en-US" w:eastAsia="zh-CN"/>
         </w:rPr>
-        <w:t>初始化列表进行初始化时，总是以成员声明次序被初始化，即使它们在初始化列表中处于不同的次序。</w:t>
-      </w:r>
-      <w:bookmarkStart w:id="0" w:name="_GoBack"/>
-      <w:bookmarkEnd w:id="0"/>
+        <w:t>C++对定义于不同编译单元内的non-local-static对象的初始化顺序无明确的定义。</w:t>
+      </w:r>
+    </w:p>
+    <w:p>
+      <w:pPr>
+        <w:numPr>
+          <w:numId w:val="0"/>
+        </w:numPr>
+        <w:ind w:leftChars="0"/>
+        <w:rPr>
+          <w:rFonts w:hint="eastAsia"/>
+          <w:b w:val="0"/>
+          <w:bCs w:val="0"/>
+          <w:lang w:val="en-US" w:eastAsia="zh-CN"/>
+        </w:rPr>
+      </w:pPr>
+      <w:r>
+        <w:rPr>
+          <w:rFonts w:hint="eastAsia"/>
+          <w:b w:val="0"/>
+          <w:bCs w:val="0"/>
+          <w:lang w:val="en-US" w:eastAsia="zh-CN"/>
+        </w:rPr>
+        <w:t>条款注意点:</w:t>
+      </w:r>
+    </w:p>
+    <w:p>
+      <w:pPr>
+        <w:numPr>
+          <w:ilvl w:val="0"/>
+          <w:numId w:val="2"/>
+        </w:numPr>
+        <w:ind w:left="420" w:leftChars="0" w:hanging="420" w:firstLineChars="0"/>
+        <w:outlineLvl w:val="9"/>
+        <w:rPr>
+          <w:rFonts w:hint="eastAsia"/>
+          <w:b w:val="0"/>
+          <w:bCs w:val="0"/>
+          <w:lang w:val="en-US" w:eastAsia="zh-CN"/>
+        </w:rPr>
+      </w:pPr>
+      <w:r>
+        <w:rPr>
+          <w:rFonts w:hint="eastAsia"/>
+          <w:b w:val="0"/>
+          <w:bCs w:val="0"/>
+          <w:lang w:val="en-US" w:eastAsia="zh-CN"/>
+        </w:rPr>
+        <w:t>为内置型对象进行手工初始化，因为c++不保证初始化它们。</w:t>
+      </w:r>
+    </w:p>
+    <w:p>
+      <w:pPr>
+        <w:numPr>
+          <w:ilvl w:val="0"/>
+          <w:numId w:val="2"/>
+        </w:numPr>
+        <w:ind w:left="420" w:leftChars="0" w:hanging="420" w:firstLineChars="0"/>
+        <w:outlineLvl w:val="9"/>
+        <w:rPr>
+          <w:rFonts w:hint="eastAsia"/>
+          <w:b w:val="0"/>
+          <w:bCs w:val="0"/>
+          <w:lang w:val="en-US" w:eastAsia="zh-CN"/>
+        </w:rPr>
+      </w:pPr>
+      <w:r>
+        <w:rPr>
+          <w:rFonts w:hint="eastAsia"/>
+          <w:b w:val="0"/>
+          <w:bCs w:val="0"/>
+          <w:lang w:val="en-US" w:eastAsia="zh-CN"/>
+        </w:rPr>
+        <w:t>构造函数最好使初始化列表，而不要在构造函数本体内使用赋值操作。初始化列表列出的成员变量，其排列次序应该和它们在class中的声明次序相同。</w:t>
+      </w:r>
+    </w:p>
+    <w:p>
+      <w:pPr>
+        <w:numPr>
+          <w:ilvl w:val="0"/>
+          <w:numId w:val="2"/>
+        </w:numPr>
+        <w:ind w:left="420" w:leftChars="0" w:hanging="420" w:firstLineChars="0"/>
+        <w:outlineLvl w:val="9"/>
+        <w:rPr>
+          <w:rFonts w:hint="default"/>
+          <w:b w:val="0"/>
+          <w:bCs w:val="0"/>
+          <w:lang w:val="en-US" w:eastAsia="zh-CN"/>
+        </w:rPr>
+      </w:pPr>
+      <w:r>
+        <w:rPr>
+          <w:rFonts w:hint="eastAsia"/>
+          <w:b w:val="0"/>
+          <w:bCs w:val="0"/>
+          <w:lang w:val="en-US" w:eastAsia="zh-CN"/>
+        </w:rPr>
+        <w:t>为避免</w:t>
+      </w:r>
+      <w:r>
+        <w:rPr>
+          <w:rFonts w:hint="default"/>
+          <w:b w:val="0"/>
+          <w:bCs w:val="0"/>
+          <w:lang w:val="en-US" w:eastAsia="zh-CN"/>
+        </w:rPr>
+        <w:t>”</w:t>
+      </w:r>
+      <w:r>
+        <w:rPr>
+          <w:rFonts w:hint="eastAsia"/>
+          <w:b w:val="0"/>
+          <w:bCs w:val="0"/>
+          <w:lang w:val="en-US" w:eastAsia="zh-CN"/>
+        </w:rPr>
+        <w:t>跨编译单元之初始化次序</w:t>
+      </w:r>
+      <w:r>
+        <w:rPr>
+          <w:rFonts w:hint="default"/>
+          <w:b w:val="0"/>
+          <w:bCs w:val="0"/>
+          <w:lang w:val="en-US" w:eastAsia="zh-CN"/>
+        </w:rPr>
+        <w:t>”</w:t>
+      </w:r>
+      <w:r>
+        <w:rPr>
+          <w:rFonts w:hint="eastAsia"/>
+          <w:b w:val="0"/>
+          <w:bCs w:val="0"/>
+          <w:lang w:val="en-US" w:eastAsia="zh-CN"/>
+        </w:rPr>
+        <w:t>问题，以local static 对象替换 non-local static对象。</w:t>
+      </w:r>
+    </w:p>
+    <w:p>
+      <w:pPr>
+        <w:numPr>
+          <w:numId w:val="0"/>
+        </w:numPr>
+        <w:ind w:leftChars="0"/>
+        <w:outlineLvl w:val="9"/>
+        <w:rPr>
+          <w:rFonts w:hint="eastAsia"/>
+          <w:b/>
+          <w:bCs/>
+          <w:sz w:val="28"/>
+          <w:szCs w:val="28"/>
+          <w:lang w:val="en-US" w:eastAsia="zh-CN"/>
+        </w:rPr>
+      </w:pPr>
+      <w:r>
+        <w:rPr>
+          <w:rFonts w:hint="eastAsia"/>
+          <w:b/>
+          <w:bCs/>
+          <w:sz w:val="28"/>
+          <w:szCs w:val="28"/>
+          <w:lang w:val="en-US" w:eastAsia="zh-CN"/>
+        </w:rPr>
+        <w:t>条款05:了解c++默默编写并调用哪些函数</w:t>
+      </w:r>
+    </w:p>
+    <w:p>
+      <w:pPr>
+        <w:numPr>
+          <w:ilvl w:val="0"/>
+          <w:numId w:val="6"/>
+        </w:numPr>
+        <w:ind w:left="420" w:leftChars="0" w:hanging="420" w:firstLineChars="0"/>
+        <w:outlineLvl w:val="9"/>
+        <w:rPr>
+          <w:rFonts w:hint="eastAsia"/>
+          <w:b w:val="0"/>
+          <w:bCs w:val="0"/>
+          <w:lang w:val="en-US" w:eastAsia="zh-CN"/>
+        </w:rPr>
+      </w:pPr>
+      <w:r>
+        <w:rPr>
+          <w:rFonts w:hint="eastAsia"/>
+          <w:b w:val="0"/>
+          <w:bCs w:val="0"/>
+          <w:lang w:val="en-US" w:eastAsia="zh-CN"/>
+        </w:rPr>
+        <w:t>父类如果是虚析构函数，则子类默认的虚构函数也是虚析构函数。</w:t>
+      </w:r>
+    </w:p>
+    <w:p>
+      <w:pPr>
+        <w:numPr>
+          <w:ilvl w:val="0"/>
+          <w:numId w:val="6"/>
+        </w:numPr>
+        <w:ind w:left="420" w:leftChars="0" w:hanging="420" w:firstLineChars="0"/>
+        <w:outlineLvl w:val="9"/>
+        <w:rPr>
+          <w:rFonts w:hint="default"/>
+          <w:b w:val="0"/>
+          <w:bCs w:val="0"/>
+          <w:lang w:val="en-US" w:eastAsia="zh-CN"/>
+        </w:rPr>
+      </w:pPr>
+      <w:r>
+        <w:rPr>
+          <w:rFonts w:hint="eastAsia"/>
+          <w:b w:val="0"/>
+          <w:bCs w:val="0"/>
+          <w:lang w:val="en-US" w:eastAsia="zh-CN"/>
+        </w:rPr>
+        <w:t>父类的拷贝构造函数或赋值构造函数声明为private,子类则不会生成对应的函数。</w:t>
+      </w:r>
+    </w:p>
+    <w:p>
+      <w:pPr>
+        <w:numPr>
+          <w:numId w:val="0"/>
+        </w:numPr>
+        <w:ind w:leftChars="0"/>
+        <w:outlineLvl w:val="9"/>
+        <w:rPr>
+          <w:rFonts w:hint="eastAsia"/>
+          <w:b w:val="0"/>
+          <w:bCs w:val="0"/>
+          <w:lang w:val="en-US" w:eastAsia="zh-CN"/>
+        </w:rPr>
+      </w:pPr>
+      <w:r>
+        <w:rPr>
+          <w:rFonts w:hint="eastAsia"/>
+          <w:b w:val="0"/>
+          <w:bCs w:val="0"/>
+          <w:lang w:val="en-US" w:eastAsia="zh-CN"/>
+        </w:rPr>
+        <w:t>条款注意点:</w:t>
+      </w:r>
+    </w:p>
+    <w:p>
+      <w:pPr>
+        <w:numPr>
+          <w:ilvl w:val="0"/>
+          <w:numId w:val="2"/>
+        </w:numPr>
+        <w:ind w:left="420" w:leftChars="0" w:hanging="420" w:firstLineChars="0"/>
+        <w:outlineLvl w:val="9"/>
+        <w:rPr>
+          <w:rFonts w:hint="default"/>
+          <w:b w:val="0"/>
+          <w:bCs w:val="0"/>
+          <w:lang w:val="en-US" w:eastAsia="zh-CN"/>
+        </w:rPr>
+      </w:pPr>
+      <w:r>
+        <w:rPr>
+          <w:rFonts w:hint="eastAsia"/>
+          <w:b w:val="0"/>
+          <w:bCs w:val="0"/>
+          <w:lang w:val="en-US" w:eastAsia="zh-CN"/>
+        </w:rPr>
+        <w:t>编译器可以暗自为class创建default构造函数、copy 构造函数、copy assignment操作符以及析构函数。</w:t>
+      </w:r>
+    </w:p>
+    <w:p>
+      <w:pPr>
+        <w:numPr>
+          <w:numId w:val="0"/>
+        </w:numPr>
+        <w:ind w:leftChars="0"/>
+        <w:outlineLvl w:val="9"/>
+        <w:rPr>
+          <w:rFonts w:hint="eastAsia"/>
+          <w:b/>
+          <w:bCs/>
+          <w:sz w:val="28"/>
+          <w:szCs w:val="28"/>
+          <w:lang w:val="en-US" w:eastAsia="zh-CN"/>
+        </w:rPr>
+      </w:pPr>
+      <w:r>
+        <w:rPr>
+          <w:rFonts w:hint="eastAsia"/>
+          <w:b/>
+          <w:bCs/>
+          <w:sz w:val="28"/>
+          <w:szCs w:val="28"/>
+          <w:lang w:val="en-US" w:eastAsia="zh-CN"/>
+        </w:rPr>
+        <w:t>条款06:若不想使用编译器自动生成的函数，就该明确拒绝</w:t>
+      </w:r>
+    </w:p>
+    <w:p>
+      <w:pPr>
+        <w:numPr>
+          <w:numId w:val="0"/>
+        </w:numPr>
+        <w:ind w:leftChars="0"/>
+        <w:outlineLvl w:val="9"/>
+        <w:rPr>
+          <w:rFonts w:hint="eastAsia"/>
+          <w:b w:val="0"/>
+          <w:bCs w:val="0"/>
+          <w:lang w:val="en-US" w:eastAsia="zh-CN"/>
+        </w:rPr>
+      </w:pPr>
+      <w:r>
+        <w:rPr>
+          <w:rFonts w:hint="eastAsia"/>
+          <w:b w:val="0"/>
+          <w:bCs w:val="0"/>
+          <w:lang w:val="en-US" w:eastAsia="zh-CN"/>
+        </w:rPr>
+        <w:t>条款注意点:</w:t>
+      </w:r>
+    </w:p>
+    <w:p>
+      <w:pPr>
+        <w:numPr>
+          <w:ilvl w:val="0"/>
+          <w:numId w:val="2"/>
+        </w:numPr>
+        <w:ind w:left="420" w:leftChars="0" w:hanging="420" w:firstLineChars="0"/>
+        <w:outlineLvl w:val="9"/>
+        <w:rPr>
+          <w:rFonts w:hint="default"/>
+          <w:b w:val="0"/>
+          <w:bCs w:val="0"/>
+          <w:lang w:val="en-US" w:eastAsia="zh-CN"/>
+        </w:rPr>
+      </w:pPr>
+      <w:r>
+        <w:rPr>
+          <w:rFonts w:hint="eastAsia"/>
+          <w:b w:val="0"/>
+          <w:bCs w:val="0"/>
+          <w:lang w:val="en-US" w:eastAsia="zh-CN"/>
+        </w:rPr>
+        <w:t>为驳回编译器自动提供的机能，可将相应的成员函数声明为private并且不予实现(在调用时会产生无定义的链接错误)。使用Uncopyable这样的父类也是一种做法。</w:t>
+      </w:r>
+    </w:p>
+    <w:p>
+      <w:pPr>
+        <w:spacing w:beforeLines="0" w:afterLines="0"/>
+        <w:jc w:val="left"/>
+        <w:rPr>
+          <w:rFonts w:hint="eastAsia" w:ascii="宋体" w:hAnsi="宋体" w:eastAsia="宋体"/>
+          <w:color w:val="000000"/>
+          <w:sz w:val="20"/>
+          <w:highlight w:val="white"/>
+        </w:rPr>
+      </w:pPr>
+      <w:r>
+        <w:rPr>
+          <w:rFonts w:hint="eastAsia" w:ascii="宋体" w:hAnsi="宋体" w:eastAsia="宋体"/>
+          <w:color w:val="000000"/>
+          <w:sz w:val="20"/>
+          <w:highlight w:val="white"/>
+        </w:rPr>
+        <w:t>class Uncopyable</w:t>
+      </w:r>
+    </w:p>
+    <w:p>
+      <w:pPr>
+        <w:spacing w:beforeLines="0" w:afterLines="0"/>
+        <w:jc w:val="left"/>
+        <w:rPr>
+          <w:rFonts w:hint="eastAsia" w:ascii="宋体" w:hAnsi="宋体" w:eastAsia="宋体"/>
+          <w:color w:val="000000"/>
+          <w:sz w:val="20"/>
+          <w:highlight w:val="white"/>
+        </w:rPr>
+      </w:pPr>
+      <w:r>
+        <w:rPr>
+          <w:rFonts w:hint="eastAsia" w:ascii="宋体" w:hAnsi="宋体" w:eastAsia="宋体"/>
+          <w:color w:val="000000"/>
+          <w:sz w:val="20"/>
+          <w:highlight w:val="white"/>
+        </w:rPr>
+        <w:t>{</w:t>
+      </w:r>
+    </w:p>
+    <w:p>
+      <w:pPr>
+        <w:spacing w:beforeLines="0" w:afterLines="0"/>
+        <w:jc w:val="left"/>
+        <w:rPr>
+          <w:rFonts w:hint="eastAsia" w:ascii="宋体" w:hAnsi="宋体" w:eastAsia="宋体"/>
+          <w:color w:val="000000"/>
+          <w:sz w:val="20"/>
+          <w:highlight w:val="white"/>
+        </w:rPr>
+      </w:pPr>
+      <w:r>
+        <w:rPr>
+          <w:rFonts w:hint="eastAsia" w:ascii="宋体" w:hAnsi="宋体" w:eastAsia="宋体"/>
+          <w:color w:val="000000"/>
+          <w:sz w:val="20"/>
+          <w:highlight w:val="white"/>
+        </w:rPr>
+        <w:t>protected://允许子类构造和析构</w:t>
+      </w:r>
+    </w:p>
+    <w:p>
+      <w:pPr>
+        <w:spacing w:beforeLines="0" w:afterLines="0"/>
+        <w:jc w:val="left"/>
+        <w:rPr>
+          <w:rFonts w:hint="eastAsia" w:ascii="宋体" w:hAnsi="宋体" w:eastAsia="宋体"/>
+          <w:color w:val="000000"/>
+          <w:sz w:val="20"/>
+          <w:highlight w:val="white"/>
+        </w:rPr>
+      </w:pPr>
+      <w:r>
+        <w:rPr>
+          <w:rFonts w:hint="eastAsia" w:ascii="宋体" w:hAnsi="宋体" w:eastAsia="宋体"/>
+          <w:color w:val="000000"/>
+          <w:sz w:val="20"/>
+          <w:highlight w:val="white"/>
+        </w:rPr>
+        <w:t xml:space="preserve">   Uncopyable(){}</w:t>
+      </w:r>
+    </w:p>
+    <w:p>
+      <w:pPr>
+        <w:spacing w:beforeLines="0" w:afterLines="0"/>
+        <w:jc w:val="left"/>
+        <w:rPr>
+          <w:rFonts w:hint="eastAsia" w:ascii="宋体" w:hAnsi="宋体" w:eastAsia="宋体"/>
+          <w:color w:val="000000"/>
+          <w:sz w:val="20"/>
+          <w:highlight w:val="white"/>
+        </w:rPr>
+      </w:pPr>
+      <w:r>
+        <w:rPr>
+          <w:rFonts w:hint="eastAsia" w:ascii="宋体" w:hAnsi="宋体" w:eastAsia="宋体"/>
+          <w:color w:val="000000"/>
+          <w:sz w:val="20"/>
+          <w:highlight w:val="white"/>
+        </w:rPr>
+        <w:t xml:space="preserve">   ~Uncopyable(){}</w:t>
+      </w:r>
+    </w:p>
+    <w:p>
+      <w:pPr>
+        <w:spacing w:beforeLines="0" w:afterLines="0"/>
+        <w:jc w:val="left"/>
+        <w:rPr>
+          <w:rFonts w:hint="eastAsia" w:ascii="宋体" w:hAnsi="宋体" w:eastAsia="宋体"/>
+          <w:color w:val="000000"/>
+          <w:sz w:val="20"/>
+          <w:highlight w:val="white"/>
+        </w:rPr>
+      </w:pPr>
+      <w:r>
+        <w:rPr>
+          <w:rFonts w:hint="eastAsia" w:ascii="宋体" w:hAnsi="宋体" w:eastAsia="宋体"/>
+          <w:color w:val="000000"/>
+          <w:sz w:val="20"/>
+          <w:highlight w:val="white"/>
+        </w:rPr>
+        <w:t>private://只有声明，没有定义，防止子类拷贝。如果有定义的话，子类的成员函数或友元函数仍可进行访问</w:t>
+      </w:r>
+    </w:p>
+    <w:p>
+      <w:pPr>
+        <w:spacing w:beforeLines="0" w:afterLines="0"/>
+        <w:jc w:val="left"/>
+        <w:rPr>
+          <w:rFonts w:hint="eastAsia" w:ascii="宋体" w:hAnsi="宋体" w:eastAsia="宋体"/>
+          <w:color w:val="000000"/>
+          <w:sz w:val="20"/>
+          <w:highlight w:val="white"/>
+        </w:rPr>
+      </w:pPr>
+      <w:r>
+        <w:rPr>
+          <w:rFonts w:hint="eastAsia" w:ascii="宋体" w:hAnsi="宋体" w:eastAsia="宋体"/>
+          <w:color w:val="000000"/>
+          <w:sz w:val="20"/>
+          <w:highlight w:val="white"/>
+        </w:rPr>
+        <w:t xml:space="preserve">   Uncopyable(const Uncopyable&amp;);</w:t>
+      </w:r>
+    </w:p>
+    <w:p>
+      <w:pPr>
+        <w:spacing w:beforeLines="0" w:afterLines="0"/>
+        <w:jc w:val="left"/>
+        <w:rPr>
+          <w:rFonts w:hint="eastAsia" w:ascii="宋体" w:hAnsi="宋体" w:eastAsia="宋体"/>
+          <w:color w:val="000000"/>
+          <w:sz w:val="20"/>
+          <w:highlight w:val="white"/>
+        </w:rPr>
+      </w:pPr>
+      <w:r>
+        <w:rPr>
+          <w:rFonts w:hint="eastAsia" w:ascii="宋体" w:hAnsi="宋体" w:eastAsia="宋体"/>
+          <w:color w:val="000000"/>
+          <w:sz w:val="20"/>
+          <w:highlight w:val="white"/>
+        </w:rPr>
+        <w:t xml:space="preserve">   Uncopyable&amp; operator=(const Uncopyable&amp;);   </w:t>
+      </w:r>
+    </w:p>
+    <w:p>
+      <w:pPr>
+        <w:spacing w:beforeLines="0" w:afterLines="0"/>
+        <w:jc w:val="left"/>
+        <w:rPr>
+          <w:rFonts w:hint="default"/>
+          <w:b/>
+          <w:bCs/>
+          <w:lang w:val="en-US" w:eastAsia="zh-CN"/>
+        </w:rPr>
+      </w:pPr>
+      <w:r>
+        <w:rPr>
+          <w:rFonts w:hint="eastAsia" w:ascii="宋体" w:hAnsi="宋体" w:eastAsia="宋体"/>
+          <w:color w:val="000000"/>
+          <w:sz w:val="20"/>
+          <w:highlight w:val="white"/>
+        </w:rPr>
+        <w:t>};</w:t>
+      </w:r>
     </w:p>
     <w:sectPr>
       <w:pgSz w:w="11906" w:h="16838"/>
@@ -2077,6 +2644,23 @@
 <file path=word/numbering.xml><?xml version="1.0" encoding="utf-8"?>
 <w:numbering xmlns:wpc="http://schemas.microsoft.com/office/word/2010/wordprocessingCanvas" xmlns:mc="http://schemas.openxmlformats.org/markup-compatibility/2006" xmlns:o="urn:schemas-microsoft-com:office:office" xmlns:r="http://schemas.openxmlformats.org/officeDocument/2006/relationships" xmlns:m="http://schemas.openxmlformats.org/officeDocument/2006/math" xmlns:v="urn:schemas-microsoft-com:vml" xmlns:wp14="http://schemas.microsoft.com/office/word/2010/wordprocessingDrawing" xmlns:wp="http://schemas.openxmlformats.org/drawingml/2006/wordprocessingDrawing" xmlns:w10="urn:schemas-microsoft-com:office:word" xmlns:w="http://schemas.openxmlformats.org/wordprocessingml/2006/main" xmlns:w14="http://schemas.microsoft.com/office/word/2010/wordml" xmlns:wpg="http://schemas.microsoft.com/office/word/2010/wordprocessingGroup" xmlns:wpi="http://schemas.microsoft.com/office/word/2010/wordprocessingInk" xmlns:wne="http://schemas.microsoft.com/office/word/2006/wordml" xmlns:wps="http://schemas.microsoft.com/office/word/2010/wordprocessingShape" mc:Ignorable="w14 wp14">
   <w:abstractNum w:abstractNumId="0">
+    <w:nsid w:val="BC6F6C8F"/>
+    <w:multiLevelType w:val="singleLevel"/>
+    <w:tmpl w:val="BC6F6C8F"/>
+    <w:lvl w:ilvl="0" w:tentative="0">
+      <w:start w:val="1"/>
+      <w:numFmt w:val="bullet"/>
+      <w:lvlText w:val=""/>
+      <w:lvlJc w:val="left"/>
+      <w:pPr>
+        <w:ind w:left="420" w:hanging="420"/>
+      </w:pPr>
+      <w:rPr>
+        <w:rFonts w:hint="default" w:ascii="Wingdings" w:hAnsi="Wingdings"/>
+      </w:rPr>
+    </w:lvl>
+  </w:abstractNum>
+  <w:abstractNum w:abstractNumId="1">
     <w:nsid w:val="DAF284DF"/>
     <w:multiLevelType w:val="singleLevel"/>
     <w:tmpl w:val="DAF284DF"/>
@@ -2093,7 +2677,7 @@
       </w:rPr>
     </w:lvl>
   </w:abstractNum>
-  <w:abstractNum w:abstractNumId="1">
+  <w:abstractNum w:abstractNumId="2">
     <w:nsid w:val="E8A3D42C"/>
     <w:multiLevelType w:val="singleLevel"/>
     <w:tmpl w:val="E8A3D42C"/>
@@ -2110,7 +2694,7 @@
       </w:rPr>
     </w:lvl>
   </w:abstractNum>
-  <w:abstractNum w:abstractNumId="2">
+  <w:abstractNum w:abstractNumId="3">
     <w:nsid w:val="FD63E5BD"/>
     <w:multiLevelType w:val="singleLevel"/>
     <w:tmpl w:val="FD63E5BD"/>
@@ -2127,7 +2711,7 @@
       </w:rPr>
     </w:lvl>
   </w:abstractNum>
-  <w:abstractNum w:abstractNumId="3">
+  <w:abstractNum w:abstractNumId="4">
     <w:nsid w:val="01C40DFC"/>
     <w:multiLevelType w:val="singleLevel"/>
     <w:tmpl w:val="01C40DFC"/>
@@ -2144,7 +2728,7 @@
       </w:rPr>
     </w:lvl>
   </w:abstractNum>
-  <w:abstractNum w:abstractNumId="4">
+  <w:abstractNum w:abstractNumId="5">
     <w:nsid w:val="1C1BC2E1"/>
     <w:multiLevelType w:val="singleLevel"/>
     <w:tmpl w:val="1C1BC2E1"/>
@@ -2162,18 +2746,21 @@
     </w:lvl>
   </w:abstractNum>
   <w:num w:numId="1">
+    <w:abstractNumId w:val="2"/>
+  </w:num>
+  <w:num w:numId="2">
+    <w:abstractNumId w:val="5"/>
+  </w:num>
+  <w:num w:numId="3">
+    <w:abstractNumId w:val="4"/>
+  </w:num>
+  <w:num w:numId="4">
+    <w:abstractNumId w:val="3"/>
+  </w:num>
+  <w:num w:numId="5">
     <w:abstractNumId w:val="1"/>
   </w:num>
-  <w:num w:numId="2">
-    <w:abstractNumId w:val="4"/>
-  </w:num>
-  <w:num w:numId="3">
-    <w:abstractNumId w:val="3"/>
-  </w:num>
-  <w:num w:numId="4">
-    <w:abstractNumId w:val="2"/>
-  </w:num>
-  <w:num w:numId="5">
+  <w:num w:numId="6">
     <w:abstractNumId w:val="0"/>
   </w:num>
 </w:numbering>

</xml_diff>